<commit_message>
db + log update
</commit_message>
<xml_diff>
--- a/log.docx
+++ b/log.docx
@@ -11,7 +11,7 @@
       </w:pPr>
       <w:r>
         <w:rPr/>
-        <w:t>BrAIn</w:t>
+        <w:t>brAIn</w:t>
       </w:r>
     </w:p>
     <w:p>
@@ -57,6 +57,908 @@
       </w:pPr>
       <w:r>
         <w:rPr/>
+        <w:t>11/30</w:t>
+      </w:r>
+    </w:p>
+    <w:p>
+      <w:pPr>
+        <w:pStyle w:val="Normal"/>
+        <w:bidi w:val="0"/>
+        <w:jc w:val="start"/>
+        <w:rPr/>
+      </w:pPr>
+      <w:r>
+        <w:rPr/>
+        <w:t>BERT = encoder stack</w:t>
+      </w:r>
+    </w:p>
+    <w:p>
+      <w:pPr>
+        <w:pStyle w:val="Normal"/>
+        <w:bidi w:val="0"/>
+        <w:jc w:val="start"/>
+        <w:rPr/>
+      </w:pPr>
+      <w:r>
+        <w:rPr/>
+        <w:t>GPT = decoder stack</w:t>
+      </w:r>
+    </w:p>
+    <w:p>
+      <w:pPr>
+        <w:pStyle w:val="Normal"/>
+        <w:bidi w:val="0"/>
+        <w:jc w:val="start"/>
+        <w:rPr/>
+      </w:pPr>
+      <w:hyperlink r:id="rId2">
+        <w:r>
+          <w:rPr>
+            <w:rStyle w:val="Hyperlink"/>
+          </w:rPr>
+          <w:t>https://www.youtube.com/shorts/BEt_BACGw6g</w:t>
+        </w:r>
+      </w:hyperlink>
+    </w:p>
+    <w:p>
+      <w:pPr>
+        <w:pStyle w:val="Normal"/>
+        <w:bidi w:val="0"/>
+        <w:jc w:val="start"/>
+        <w:rPr/>
+      </w:pPr>
+      <w:r>
+        <w:rPr/>
+        <w:drawing>
+          <wp:anchor behindDoc="0" distT="0" distB="0" distL="0" distR="0" simplePos="0" locked="0" layoutInCell="0" allowOverlap="1" relativeHeight="4">
+            <wp:simplePos x="0" y="0"/>
+            <wp:positionH relativeFrom="column">
+              <wp:posOffset>1643380</wp:posOffset>
+            </wp:positionH>
+            <wp:positionV relativeFrom="paragraph">
+              <wp:posOffset>200660</wp:posOffset>
+            </wp:positionV>
+            <wp:extent cx="2933700" cy="5676900"/>
+            <wp:effectExtent l="0" t="0" r="0" b="0"/>
+            <wp:wrapTopAndBottom/>
+            <wp:docPr id="1" name="Image3" descr="" title=""/>
+            <wp:cNvGraphicFramePr>
+              <a:graphicFrameLocks xmlns:a="http://schemas.openxmlformats.org/drawingml/2006/main" noChangeAspect="1"/>
+            </wp:cNvGraphicFramePr>
+            <a:graphic xmlns:a="http://schemas.openxmlformats.org/drawingml/2006/main">
+              <a:graphicData uri="http://schemas.openxmlformats.org/drawingml/2006/picture">
+                <pic:pic xmlns:pic="http://schemas.openxmlformats.org/drawingml/2006/picture">
+                  <pic:nvPicPr>
+                    <pic:cNvPr id="1" name="Image3" descr="" title=""/>
+                    <pic:cNvPicPr>
+                      <a:picLocks noChangeAspect="1" noChangeArrowheads="1"/>
+                    </pic:cNvPicPr>
+                  </pic:nvPicPr>
+                  <pic:blipFill>
+                    <a:blip r:embed="rId3"/>
+                    <a:stretch>
+                      <a:fillRect/>
+                    </a:stretch>
+                  </pic:blipFill>
+                  <pic:spPr bwMode="auto">
+                    <a:xfrm>
+                      <a:off x="0" y="0"/>
+                      <a:ext cx="2933700" cy="5676900"/>
+                    </a:xfrm>
+                    <a:prstGeom prst="rect">
+                      <a:avLst/>
+                    </a:prstGeom>
+                    <a:noFill/>
+                  </pic:spPr>
+                </pic:pic>
+              </a:graphicData>
+            </a:graphic>
+          </wp:anchor>
+        </w:drawing>
+      </w:r>
+    </w:p>
+    <w:p>
+      <w:pPr>
+        <w:pStyle w:val="Normal"/>
+        <w:bidi w:val="0"/>
+        <w:jc w:val="start"/>
+        <w:rPr/>
+      </w:pPr>
+      <w:r>
+        <w:rPr/>
+      </w:r>
+    </w:p>
+    <w:p>
+      <w:pPr>
+        <w:pStyle w:val="Normal"/>
+        <w:bidi w:val="0"/>
+        <w:jc w:val="start"/>
+        <w:rPr/>
+      </w:pPr>
+      <w:r>
+        <w:rPr/>
+      </w:r>
+    </w:p>
+    <w:p>
+      <w:pPr>
+        <w:pStyle w:val="Normal"/>
+        <w:bidi w:val="0"/>
+        <w:jc w:val="start"/>
+        <w:rPr/>
+      </w:pPr>
+      <w:r>
+        <w:rPr/>
+      </w:r>
+    </w:p>
+    <w:p>
+      <w:pPr>
+        <w:pStyle w:val="Normal"/>
+        <w:bidi w:val="0"/>
+        <w:jc w:val="start"/>
+        <w:rPr/>
+      </w:pPr>
+      <w:r>
+        <w:rPr/>
+      </w:r>
+    </w:p>
+    <w:p>
+      <w:pPr>
+        <w:pStyle w:val="Normal"/>
+        <w:bidi w:val="0"/>
+        <w:jc w:val="start"/>
+        <w:rPr/>
+      </w:pPr>
+      <w:r>
+        <w:rPr/>
+      </w:r>
+    </w:p>
+    <w:p>
+      <w:pPr>
+        <w:pStyle w:val="Normal"/>
+        <w:bidi w:val="0"/>
+        <w:jc w:val="start"/>
+        <w:rPr/>
+      </w:pPr>
+      <w:r>
+        <w:rPr/>
+        <w:t xml:space="preserve">RAG  </w:t>
+      </w:r>
+      <w:hyperlink r:id="rId4">
+        <w:r>
+          <w:rPr>
+            <w:rStyle w:val="Hyperlink"/>
+          </w:rPr>
+          <w:t>https://www.youtube.com/shorts/xS55duPS-Pw</w:t>
+        </w:r>
+      </w:hyperlink>
+    </w:p>
+    <w:p>
+      <w:pPr>
+        <w:pStyle w:val="Normal"/>
+        <w:bidi w:val="0"/>
+        <w:jc w:val="start"/>
+        <w:rPr/>
+      </w:pPr>
+      <w:r>
+        <w:rPr/>
+      </w:r>
+    </w:p>
+    <w:p>
+      <w:pPr>
+        <w:pStyle w:val="Normal"/>
+        <w:bidi w:val="0"/>
+        <w:jc w:val="start"/>
+        <w:rPr/>
+      </w:pPr>
+      <w:r>
+        <w:rPr/>
+        <w:drawing>
+          <wp:anchor behindDoc="0" distT="0" distB="0" distL="0" distR="0" simplePos="0" locked="0" layoutInCell="0" allowOverlap="1" relativeHeight="5">
+            <wp:simplePos x="0" y="0"/>
+            <wp:positionH relativeFrom="column">
+              <wp:align>center</wp:align>
+            </wp:positionH>
+            <wp:positionV relativeFrom="paragraph">
+              <wp:posOffset>635</wp:posOffset>
+            </wp:positionV>
+            <wp:extent cx="3291840" cy="5052060"/>
+            <wp:effectExtent l="0" t="0" r="0" b="0"/>
+            <wp:wrapTopAndBottom/>
+            <wp:docPr id="2" name="Image4" descr="" title=""/>
+            <wp:cNvGraphicFramePr>
+              <a:graphicFrameLocks xmlns:a="http://schemas.openxmlformats.org/drawingml/2006/main" noChangeAspect="1"/>
+            </wp:cNvGraphicFramePr>
+            <a:graphic xmlns:a="http://schemas.openxmlformats.org/drawingml/2006/main">
+              <a:graphicData uri="http://schemas.openxmlformats.org/drawingml/2006/picture">
+                <pic:pic xmlns:pic="http://schemas.openxmlformats.org/drawingml/2006/picture">
+                  <pic:nvPicPr>
+                    <pic:cNvPr id="2" name="Image4" descr="" title=""/>
+                    <pic:cNvPicPr>
+                      <a:picLocks noChangeAspect="1" noChangeArrowheads="1"/>
+                    </pic:cNvPicPr>
+                  </pic:nvPicPr>
+                  <pic:blipFill>
+                    <a:blip r:embed="rId5"/>
+                    <a:stretch>
+                      <a:fillRect/>
+                    </a:stretch>
+                  </pic:blipFill>
+                  <pic:spPr bwMode="auto">
+                    <a:xfrm>
+                      <a:off x="0" y="0"/>
+                      <a:ext cx="3291840" cy="5052060"/>
+                    </a:xfrm>
+                    <a:prstGeom prst="rect">
+                      <a:avLst/>
+                    </a:prstGeom>
+                    <a:noFill/>
+                  </pic:spPr>
+                </pic:pic>
+              </a:graphicData>
+            </a:graphic>
+          </wp:anchor>
+        </w:drawing>
+      </w:r>
+    </w:p>
+    <w:p>
+      <w:pPr>
+        <w:pStyle w:val="Normal"/>
+        <w:bidi w:val="0"/>
+        <w:jc w:val="end"/>
+        <w:rPr/>
+      </w:pPr>
+      <w:r>
+        <w:rPr/>
+        <w:t>11/29</w:t>
+      </w:r>
+    </w:p>
+    <w:p>
+      <w:pPr>
+        <w:pStyle w:val="Normal"/>
+        <w:bidi w:val="0"/>
+        <w:jc w:val="start"/>
+        <w:rPr/>
+      </w:pPr>
+      <w:r>
+        <w:rPr/>
+        <w:t>ich hab immer noch einen blöden delay beim klicken, so dass ich 2mal auf das List view klicken muss.</w:t>
+      </w:r>
+    </w:p>
+    <w:p>
+      <w:pPr>
+        <w:pStyle w:val="Normal"/>
+        <w:bidi w:val="0"/>
+        <w:jc w:val="start"/>
+        <w:rPr/>
+      </w:pPr>
+      <w:r>
+        <w:rPr/>
+        <w:t>Ok, ist gefixt, thanks to chatgpt</w:t>
+      </w:r>
+    </w:p>
+    <w:p>
+      <w:pPr>
+        <w:pStyle w:val="Normal"/>
+        <w:bidi w:val="0"/>
+        <w:jc w:val="start"/>
+        <w:rPr/>
+      </w:pPr>
+      <w:r>
+        <w:rPr/>
+      </w:r>
+    </w:p>
+    <w:p>
+      <w:pPr>
+        <w:pStyle w:val="Normal"/>
+        <w:bidi w:val="0"/>
+        <w:jc w:val="start"/>
+        <w:rPr/>
+      </w:pPr>
+      <w:r>
+        <w:rPr/>
+        <w:t>2do:</w:t>
+      </w:r>
+    </w:p>
+    <w:p>
+      <w:pPr>
+        <w:pStyle w:val="Normal"/>
+        <w:bidi w:val="0"/>
+        <w:jc w:val="start"/>
+        <w:rPr/>
+      </w:pPr>
+      <w:r>
+        <w:rPr>
+          <w:color w:val="FF0000"/>
+        </w:rPr>
+        <w:t xml:space="preserve">- in vektor datenbank ein binden: </w:t>
+      </w:r>
+      <w:hyperlink r:id="rId6">
+        <w:r>
+          <w:rPr>
+            <w:rStyle w:val="Hyperlink"/>
+            <w:color w:val="FF0000"/>
+          </w:rPr>
+          <w:t>https://github.com/sqliteai/sqlite-vector</w:t>
+        </w:r>
+      </w:hyperlink>
+    </w:p>
+    <w:p>
+      <w:pPr>
+        <w:pStyle w:val="Normal"/>
+        <w:bidi w:val="0"/>
+        <w:jc w:val="start"/>
+        <w:rPr>
+          <w:color w:val="FF0000"/>
+        </w:rPr>
+      </w:pPr>
+      <w:r>
+        <w:rPr>
+          <w:color w:val="FF0000"/>
+        </w:rPr>
+        <w:t>- LLM finetunen</w:t>
+      </w:r>
+    </w:p>
+    <w:p>
+      <w:pPr>
+        <w:pStyle w:val="Normal"/>
+        <w:bidi w:val="0"/>
+        <w:jc w:val="start"/>
+        <w:rPr/>
+      </w:pPr>
+      <w:r>
+        <w:rPr>
+          <w:color w:val="FF0000"/>
+        </w:rPr>
+        <w:t xml:space="preserve">- Editor mit word wrap: </w:t>
+      </w:r>
+      <w:hyperlink r:id="rId7">
+        <w:r>
+          <w:rPr>
+            <w:rStyle w:val="Hyperlink"/>
+            <w:color w:val="FF0000"/>
+          </w:rPr>
+          <w:t>https://github.com/cmaughan/zep_imgui</w:t>
+        </w:r>
+      </w:hyperlink>
+    </w:p>
+    <w:p>
+      <w:pPr>
+        <w:pStyle w:val="Normal"/>
+        <w:bidi w:val="0"/>
+        <w:jc w:val="start"/>
+        <w:rPr/>
+      </w:pPr>
+      <w:r>
+        <w:rPr>
+          <w:rStyle w:val="Hyperlink"/>
+          <w:b/>
+          <w:bCs/>
+          <w:color w:val="FF0000"/>
+          <w:u w:val="none"/>
+        </w:rPr>
+        <w:t>- bewegen im Text nach rechts ist awkward → ZEP</w:t>
+      </w:r>
+    </w:p>
+    <w:p>
+      <w:pPr>
+        <w:pStyle w:val="Normal"/>
+        <w:bidi w:val="0"/>
+        <w:jc w:val="start"/>
+        <w:rPr/>
+      </w:pPr>
+      <w:r>
+        <w:rPr/>
+      </w:r>
+    </w:p>
+    <w:p>
+      <w:pPr>
+        <w:pStyle w:val="Normal"/>
+        <w:bidi w:val="0"/>
+        <w:jc w:val="start"/>
+        <w:rPr/>
+      </w:pPr>
+      <w:r>
+        <w:rPr/>
+        <w:t>ok, habe jetzt auch das Mousewheel scrolling im Editor von ImGUI entkoppelt.</w:t>
+      </w:r>
+    </w:p>
+    <w:p>
+      <w:pPr>
+        <w:pStyle w:val="Normal"/>
+        <w:bidi w:val="0"/>
+        <w:jc w:val="start"/>
+        <w:rPr/>
+      </w:pPr>
+      <w:r>
+        <w:rPr/>
+      </w:r>
+    </w:p>
+    <w:p>
+      <w:pPr>
+        <w:pStyle w:val="Normal"/>
+        <w:bidi w:val="0"/>
+        <w:jc w:val="start"/>
+        <w:rPr/>
+      </w:pPr>
+      <w:r>
+        <w:rPr/>
+        <w:t>- 3D gr</w:t>
+      </w:r>
+      <w:r>
+        <w:rPr/>
+        <w:t>a</w:t>
+      </w:r>
+      <w:r>
+        <w:rPr/>
+        <w:t>fik nutzen, etwa:</w:t>
+      </w:r>
+    </w:p>
+    <w:p>
+      <w:pPr>
+        <w:pStyle w:val="Normal"/>
+        <w:bidi w:val="0"/>
+        <w:jc w:val="start"/>
+        <w:rPr/>
+      </w:pPr>
+      <w:r>
+        <w:rPr/>
+      </w:r>
+    </w:p>
+    <w:p>
+      <w:pPr>
+        <w:pStyle w:val="Normal"/>
+        <w:bidi w:val="0"/>
+        <w:jc w:val="start"/>
+        <w:rPr/>
+      </w:pPr>
+      <w:r>
+        <w:rPr/>
+        <w:drawing>
+          <wp:anchor behindDoc="0" distT="0" distB="0" distL="0" distR="0" simplePos="0" locked="0" layoutInCell="0" allowOverlap="1" relativeHeight="3">
+            <wp:simplePos x="0" y="0"/>
+            <wp:positionH relativeFrom="column">
+              <wp:posOffset>0</wp:posOffset>
+            </wp:positionH>
+            <wp:positionV relativeFrom="paragraph">
+              <wp:posOffset>8255</wp:posOffset>
+            </wp:positionV>
+            <wp:extent cx="6332220" cy="1213485"/>
+            <wp:effectExtent l="0" t="0" r="0" b="0"/>
+            <wp:wrapTopAndBottom/>
+            <wp:docPr id="3" name="Image2" descr="" title=""/>
+            <wp:cNvGraphicFramePr>
+              <a:graphicFrameLocks xmlns:a="http://schemas.openxmlformats.org/drawingml/2006/main" noChangeAspect="1"/>
+            </wp:cNvGraphicFramePr>
+            <a:graphic xmlns:a="http://schemas.openxmlformats.org/drawingml/2006/main">
+              <a:graphicData uri="http://schemas.openxmlformats.org/drawingml/2006/picture">
+                <pic:pic xmlns:pic="http://schemas.openxmlformats.org/drawingml/2006/picture">
+                  <pic:nvPicPr>
+                    <pic:cNvPr id="3" name="Image2" descr="" title=""/>
+                    <pic:cNvPicPr>
+                      <a:picLocks noChangeAspect="1" noChangeArrowheads="1"/>
+                    </pic:cNvPicPr>
+                  </pic:nvPicPr>
+                  <pic:blipFill>
+                    <a:blip r:embed="rId8"/>
+                    <a:stretch>
+                      <a:fillRect/>
+                    </a:stretch>
+                  </pic:blipFill>
+                  <pic:spPr bwMode="auto">
+                    <a:xfrm>
+                      <a:off x="0" y="0"/>
+                      <a:ext cx="6332220" cy="1213485"/>
+                    </a:xfrm>
+                    <a:prstGeom prst="rect">
+                      <a:avLst/>
+                    </a:prstGeom>
+                    <a:noFill/>
+                  </pic:spPr>
+                </pic:pic>
+              </a:graphicData>
+            </a:graphic>
+          </wp:anchor>
+        </w:drawing>
+      </w:r>
+    </w:p>
+    <w:p>
+      <w:pPr>
+        <w:pStyle w:val="Normal"/>
+        <w:bidi w:val="0"/>
+        <w:jc w:val="start"/>
+        <w:rPr/>
+      </w:pPr>
+      <w:r>
+        <w:rPr/>
+        <w:t>Ok, also was ich eigentlich will, ist ein RAG System (Retrieval Augmented Generation)</w:t>
+      </w:r>
+    </w:p>
+    <w:p>
+      <w:pPr>
+        <w:pStyle w:val="Normal"/>
+        <w:bidi w:val="0"/>
+        <w:jc w:val="start"/>
+        <w:rPr/>
+      </w:pPr>
+      <w:r>
+        <w:rPr/>
+      </w:r>
+    </w:p>
+    <w:p>
+      <w:pPr>
+        <w:pStyle w:val="Normal"/>
+        <w:bidi w:val="0"/>
+        <w:jc w:val="start"/>
+        <w:rPr/>
+      </w:pPr>
+      <w:r>
+        <w:rPr/>
+        <w:t>(1) convert data to embeddings</w:t>
+      </w:r>
+    </w:p>
+    <w:p>
+      <w:pPr>
+        <w:pStyle w:val="Normal"/>
+        <w:bidi w:val="0"/>
+        <w:jc w:val="start"/>
+        <w:rPr/>
+      </w:pPr>
+      <w:r>
+        <w:rPr/>
+        <w:t>(2) index in a vector database</w:t>
+      </w:r>
+    </w:p>
+    <w:p>
+      <w:pPr>
+        <w:pStyle w:val="Normal"/>
+        <w:bidi w:val="0"/>
+        <w:jc w:val="start"/>
+        <w:rPr/>
+      </w:pPr>
+      <w:r>
+        <w:rPr/>
+      </w:r>
+    </w:p>
+    <w:p>
+      <w:pPr>
+        <w:pStyle w:val="Normal"/>
+        <w:bidi w:val="0"/>
+        <w:jc w:val="start"/>
+        <w:rPr/>
+      </w:pPr>
+      <w:r>
+        <w:rPr/>
+        <w:t>s.</w:t>
+      </w:r>
+    </w:p>
+    <w:p>
+      <w:pPr>
+        <w:pStyle w:val="Normal"/>
+        <w:bidi w:val="0"/>
+        <w:jc w:val="start"/>
+        <w:rPr/>
+      </w:pPr>
+      <w:r>
+        <w:rPr/>
+        <w:t xml:space="preserve">i) </w:t>
+      </w:r>
+      <w:hyperlink r:id="rId9">
+        <w:r>
+          <w:rPr>
+            <w:rStyle w:val="Hyperlink"/>
+          </w:rPr>
+          <w:t>https://www.youtube.com/watch?v=fFgyOucIFuk</w:t>
+        </w:r>
+      </w:hyperlink>
+      <w:r>
+        <w:rPr/>
+        <w:t xml:space="preserve"> … </w:t>
+      </w:r>
+      <w:r>
+        <w:rPr/>
+        <w:t>hmm, this creates a PDP-11 Expert within GPT environment (via context window)</w:t>
+      </w:r>
+    </w:p>
+    <w:p>
+      <w:pPr>
+        <w:pStyle w:val="Normal"/>
+        <w:bidi w:val="0"/>
+        <w:jc w:val="start"/>
+        <w:rPr/>
+      </w:pPr>
+      <w:r>
+        <w:rPr/>
+        <w:t>ii) https://blog.yakkomajuri.com/blog/local-rag</w:t>
+      </w:r>
+    </w:p>
+    <w:p>
+      <w:pPr>
+        <w:pStyle w:val="Normal"/>
+        <w:bidi w:val="0"/>
+        <w:jc w:val="start"/>
+        <w:rPr/>
+      </w:pPr>
+      <w:r>
+        <w:rPr/>
+        <w:t xml:space="preserve">iii) </w:t>
+      </w:r>
+      <w:hyperlink r:id="rId10">
+        <w:r>
+          <w:rPr>
+            <w:rStyle w:val="Hyperlink"/>
+          </w:rPr>
+          <w:t>https://de.wikipedia.org/wiki/Retrieval-Augmented_Generation</w:t>
+        </w:r>
+      </w:hyperlink>
+    </w:p>
+    <w:p>
+      <w:pPr>
+        <w:pStyle w:val="Normal"/>
+        <w:bidi w:val="0"/>
+        <w:jc w:val="start"/>
+        <w:rPr/>
+      </w:pPr>
+      <w:r>
+        <w:rPr/>
+      </w:r>
+    </w:p>
+    <w:p>
+      <w:pPr>
+        <w:pStyle w:val="Normal"/>
+        <w:bidi w:val="0"/>
+        <w:jc w:val="start"/>
+        <w:rPr/>
+      </w:pPr>
+      <w:r>
+        <w:rPr/>
+        <w:t>RAG can handle frequent updates</w:t>
+      </w:r>
+    </w:p>
+    <w:p>
+      <w:pPr>
+        <w:pStyle w:val="Normal"/>
+        <w:bidi w:val="0"/>
+        <w:jc w:val="start"/>
+        <w:rPr/>
+      </w:pPr>
+      <w:r>
+        <w:rPr/>
+      </w:r>
+    </w:p>
+    <w:p>
+      <w:pPr>
+        <w:pStyle w:val="Normal"/>
+        <w:bidi w:val="0"/>
+        <w:jc w:val="start"/>
+        <w:rPr/>
+      </w:pPr>
+      <w:r>
+        <w:rPr/>
+        <w:t>- markdown</w:t>
+      </w:r>
+    </w:p>
+    <w:p>
+      <w:pPr>
+        <w:pStyle w:val="Normal"/>
+        <w:bidi w:val="0"/>
+        <w:jc w:val="start"/>
+        <w:rPr/>
+      </w:pPr>
+      <w:r>
+        <w:rPr/>
+        <w:t>- latex</w:t>
+      </w:r>
+    </w:p>
+    <w:p>
+      <w:pPr>
+        <w:pStyle w:val="Normal"/>
+        <w:bidi w:val="0"/>
+        <w:jc w:val="start"/>
+        <w:rPr/>
+      </w:pPr>
+      <w:r>
+        <w:rPr/>
+        <w:t>-&gt; start TexWorks with a document!! (low hanging fruit)</w:t>
+      </w:r>
+    </w:p>
+    <w:p>
+      <w:pPr>
+        <w:pStyle w:val="Normal"/>
+        <w:bidi w:val="0"/>
+        <w:jc w:val="start"/>
+        <w:rPr/>
+      </w:pPr>
+      <w:r>
+        <w:rPr/>
+      </w:r>
+    </w:p>
+    <w:p>
+      <w:pPr>
+        <w:pStyle w:val="Normal"/>
+        <w:bidi w:val="0"/>
+        <w:jc w:val="end"/>
+        <w:rPr/>
+      </w:pPr>
+      <w:r>
+        <w:rPr/>
+        <w:t>11/28</w:t>
+      </w:r>
+    </w:p>
+    <w:p>
+      <w:pPr>
+        <w:pStyle w:val="Normal"/>
+        <w:bidi w:val="0"/>
+        <w:jc w:val="start"/>
+        <w:rPr/>
+      </w:pPr>
+      <w:r>
+        <w:rPr/>
+        <w:t>Liste klicken geht</w:t>
+      </w:r>
+    </w:p>
+    <w:p>
+      <w:pPr>
+        <w:pStyle w:val="Normal"/>
+        <w:bidi w:val="0"/>
+        <w:jc w:val="start"/>
+        <w:rPr/>
+      </w:pPr>
+      <w:r>
+        <w:rPr/>
+        <w:t>Speichern, laden von mehreren Feldern noch nicht.</w:t>
+      </w:r>
+    </w:p>
+    <w:p>
+      <w:pPr>
+        <w:pStyle w:val="Normal"/>
+        <w:bidi w:val="0"/>
+        <w:jc w:val="start"/>
+        <w:rPr/>
+      </w:pPr>
+      <w:r>
+        <w:rPr/>
+        <w:t>2do:</w:t>
+      </w:r>
+    </w:p>
+    <w:p>
+      <w:pPr>
+        <w:pStyle w:val="Normal"/>
+        <w:bidi w:val="0"/>
+        <w:jc w:val="start"/>
+        <w:rPr/>
+      </w:pPr>
+      <w:r>
+        <w:rPr/>
+        <w:t>+ neuen Datensatz anlegen</w:t>
+      </w:r>
+    </w:p>
+    <w:p>
+      <w:pPr>
+        <w:pStyle w:val="Normal"/>
+        <w:bidi w:val="0"/>
+        <w:jc w:val="start"/>
+        <w:rPr>
+          <w:color w:val="FF0000"/>
+        </w:rPr>
+      </w:pPr>
+      <w:r>
+        <w:rPr>
+          <w:color w:val="FF0000"/>
+        </w:rPr>
+        <w:t>- Datenbank Klasse</w:t>
+      </w:r>
+    </w:p>
+    <w:p>
+      <w:pPr>
+        <w:pStyle w:val="Normal"/>
+        <w:bidi w:val="0"/>
+        <w:jc w:val="start"/>
+        <w:rPr/>
+      </w:pPr>
+      <w:r>
+        <w:rPr/>
+        <w:t xml:space="preserve">Learning: ID wird nicht mehr gebraucht, rowid wird von SQLIte autom. angelegt </w:t>
+      </w:r>
+      <w:hyperlink r:id="rId11">
+        <w:r>
+          <w:rPr>
+            <w:rStyle w:val="Hyperlink"/>
+          </w:rPr>
+          <w:t>https://sqlite.org/autoinc.html</w:t>
+        </w:r>
+      </w:hyperlink>
+    </w:p>
+    <w:p>
+      <w:pPr>
+        <w:pStyle w:val="Normal"/>
+        <w:bidi w:val="0"/>
+        <w:jc w:val="start"/>
+        <w:rPr/>
+      </w:pPr>
+      <w:r>
+        <w:rPr/>
+      </w:r>
+    </w:p>
+    <w:p>
+      <w:pPr>
+        <w:pStyle w:val="Normal"/>
+        <w:bidi w:val="0"/>
+        <w:jc w:val="end"/>
+        <w:rPr/>
+      </w:pPr>
+      <w:r>
+        <w:rPr/>
+        <w:t>11/27</w:t>
+      </w:r>
+    </w:p>
+    <w:p>
+      <w:pPr>
+        <w:pStyle w:val="Normal"/>
+        <w:bidi w:val="0"/>
+        <w:jc w:val="start"/>
+        <w:rPr/>
+      </w:pPr>
+      <w:r>
+        <w:rPr/>
+        <w:t>ok, ich hab die Demo jetzt so erweitert, dass in der DB gesucht werden kann und die Listbox die Suchergebnisse darstellt. Das Klicken der Liste funktioniert noch nicht.</w:t>
+      </w:r>
+    </w:p>
+    <w:p>
+      <w:pPr>
+        <w:pStyle w:val="Normal"/>
+        <w:bidi w:val="0"/>
+        <w:jc w:val="start"/>
+        <w:rPr/>
+      </w:pPr>
+      <w:r>
+        <w:rPr/>
+        <w:t>…</w:t>
+      </w:r>
+    </w:p>
+    <w:p>
+      <w:pPr>
+        <w:pStyle w:val="Normal"/>
+        <w:bidi w:val="0"/>
+        <w:jc w:val="start"/>
+        <w:rPr/>
+      </w:pPr>
+      <w:r>
+        <w:rPr/>
+        <w:t>Hab mir ein python script erstellen lassen, dass alle tags aus dem XML, das in ein word dok embedded ist, entfernt. Habe ich noch ergänzt um Line breaks:</w:t>
+      </w:r>
+    </w:p>
+    <w:p>
+      <w:pPr>
+        <w:pStyle w:val="Normal"/>
+        <w:bidi w:val="0"/>
+        <w:jc w:val="start"/>
+        <w:rPr/>
+      </w:pPr>
+      <w:r>
+        <w:rPr/>
+        <w:t>C:\topics\8_word_xml_strip_tags</w:t>
+      </w:r>
+    </w:p>
+    <w:p>
+      <w:pPr>
+        <w:pStyle w:val="Normal"/>
+        <w:bidi w:val="0"/>
+        <w:jc w:val="start"/>
+        <w:rPr/>
+      </w:pPr>
+      <w:r>
+        <w:rPr/>
+      </w:r>
+    </w:p>
+    <w:p>
+      <w:pPr>
+        <w:pStyle w:val="Normal"/>
+        <w:bidi w:val="0"/>
+        <w:jc w:val="end"/>
+        <w:rPr/>
+      </w:pPr>
+      <w:r>
+        <w:rPr/>
         <w:t>11/23</w:t>
       </w:r>
     </w:p>
@@ -140,23 +1042,401 @@
       </w:pPr>
       <w:r>
         <w:rPr/>
-        <w:t xml:space="preserve">3. </w:t>
-      </w:r>
-      <w:r>
-        <w:rPr/>
-        <w:t>neues Verzeichnis, ImGUI Texteditor ausprobieren, OpenGL+SDL App (von libLT)</w:t>
-      </w:r>
-    </w:p>
-    <w:p>
-      <w:pPr>
-        <w:pStyle w:val="Normal"/>
-        <w:bidi w:val="0"/>
-        <w:jc w:val="start"/>
-        <w:rPr/>
-      </w:pPr>
-      <w:r>
-        <w:rPr/>
-        <w:t xml:space="preserve">4. GUI zurück in </w:t>
+        <w:t>3. neues Verzeichnis, ImGUI Texteditor ausprobieren, OpenGL+SDL App (von libLT), hier habe ich ImGui erstmal per copy&amp;paste und den Texteditor per zip download geholt</w:t>
+      </w:r>
+    </w:p>
+    <w:p>
+      <w:pPr>
+        <w:pStyle w:val="Normal"/>
+        <w:bidi w:val="0"/>
+        <w:jc w:val="start"/>
+        <w:rPr/>
+      </w:pPr>
+      <w:r>
+        <w:rPr/>
+        <w:t>4. GUI zurück in brain Git repo</w:t>
+      </w:r>
+    </w:p>
+    <w:p>
+      <w:pPr>
+        <w:pStyle w:val="Normal"/>
+        <w:bidi w:val="0"/>
+        <w:jc w:val="start"/>
+        <w:rPr/>
+      </w:pPr>
+      <w:r>
+        <w:rPr/>
+      </w:r>
+    </w:p>
+    <w:p>
+      <w:pPr>
+        <w:pStyle w:val="Normal"/>
+        <w:bidi w:val="0"/>
+        <w:jc w:val="start"/>
+        <w:rPr/>
+      </w:pPr>
+      <w:r>
+        <w:rPr/>
+        <w:t xml:space="preserve">habe ImGui und ImGuiTexteditor als gitsubmodule eingebunden. Der Texteditor ist nicht mehr mit der letzten ImGUI kompatibel, </w:t>
+      </w:r>
+      <w:r>
+        <w:rPr>
+          <w:color w:val="FF0000"/>
+        </w:rPr>
+        <w:t>muss Änderungen einchecken</w:t>
+      </w:r>
+      <w:r>
+        <w:rPr/>
+        <w:t xml:space="preserve"> (vorher TextEd forken)</w:t>
+      </w:r>
+    </w:p>
+    <w:p>
+      <w:pPr>
+        <w:pStyle w:val="Normal"/>
+        <w:bidi w:val="0"/>
+        <w:jc w:val="start"/>
+        <w:rPr/>
+      </w:pPr>
+      <w:r>
+        <w:rPr/>
+      </w:r>
+    </w:p>
+    <w:p>
+      <w:pPr>
+        <w:pStyle w:val="Normal"/>
+        <w:bidi w:val="0"/>
+        <w:jc w:val="start"/>
+        <w:rPr/>
+      </w:pPr>
+      <w:r>
+        <w:rPr/>
+        <w:t>5. Texteditor in DB schreiben (INSERT)</w:t>
+      </w:r>
+    </w:p>
+    <w:p>
+      <w:pPr>
+        <w:pStyle w:val="Normal"/>
+        <w:bidi w:val="0"/>
+        <w:jc w:val="start"/>
+        <w:rPr/>
+      </w:pPr>
+      <w:r>
+        <w:rPr/>
+        <w:t>6. Text aus DB in den Texteditor</w:t>
+      </w:r>
+    </w:p>
+    <w:p>
+      <w:pPr>
+        <w:pStyle w:val="Normal"/>
+        <w:bidi w:val="0"/>
+        <w:jc w:val="start"/>
+        <w:rPr/>
+      </w:pPr>
+      <w:r>
+        <w:rPr/>
+        <w:t>7. Texteditor updaten und in DB updaten (UPDATE)</w:t>
+      </w:r>
+    </w:p>
+    <w:p>
+      <w:pPr>
+        <w:pStyle w:val="Normal"/>
+        <w:bidi w:val="0"/>
+        <w:jc w:val="start"/>
+        <w:rPr/>
+      </w:pPr>
+      <w:r>
+        <w:rPr/>
+      </w:r>
+    </w:p>
+    <w:p>
+      <w:pPr>
+        <w:pStyle w:val="Normal"/>
+        <w:bidi w:val="0"/>
+        <w:jc w:val="start"/>
+        <w:rPr/>
+      </w:pPr>
+      <w:r>
+        <w:rPr>
+          <w:color w:val="FF0000"/>
+        </w:rPr>
+        <w:t>was mache ich mit den SQLite sourcen?</w:t>
+      </w:r>
+      <w:r>
+        <w:rPr/>
+        <w:t xml:space="preserve"> Die habe ich aus der Amalgamation geholt und damit die .dll gebaut. Sourcen in src/database kopiert</w:t>
+      </w:r>
+    </w:p>
+    <w:p>
+      <w:pPr>
+        <w:pStyle w:val="Normal"/>
+        <w:bidi w:val="0"/>
+        <w:jc w:val="start"/>
+        <w:rPr/>
+      </w:pPr>
+      <w:r>
+        <w:rPr/>
+      </w:r>
+    </w:p>
+    <w:p>
+      <w:pPr>
+        <w:pStyle w:val="Normal"/>
+        <w:bidi w:val="0"/>
+        <w:jc w:val="start"/>
+        <w:rPr/>
+      </w:pPr>
+      <w:r>
+        <w:rPr/>
+        <w:drawing>
+          <wp:anchor behindDoc="0" distT="0" distB="0" distL="0" distR="0" simplePos="0" locked="0" layoutInCell="0" allowOverlap="1" relativeHeight="2">
+            <wp:simplePos x="0" y="0"/>
+            <wp:positionH relativeFrom="column">
+              <wp:posOffset>38100</wp:posOffset>
+            </wp:positionH>
+            <wp:positionV relativeFrom="paragraph">
+              <wp:posOffset>38735</wp:posOffset>
+            </wp:positionV>
+            <wp:extent cx="6332220" cy="2125980"/>
+            <wp:effectExtent l="0" t="0" r="0" b="0"/>
+            <wp:wrapTopAndBottom/>
+            <wp:docPr id="4" name="Image1" descr="" title=""/>
+            <wp:cNvGraphicFramePr>
+              <a:graphicFrameLocks xmlns:a="http://schemas.openxmlformats.org/drawingml/2006/main" noChangeAspect="1"/>
+            </wp:cNvGraphicFramePr>
+            <a:graphic xmlns:a="http://schemas.openxmlformats.org/drawingml/2006/main">
+              <a:graphicData uri="http://schemas.openxmlformats.org/drawingml/2006/picture">
+                <pic:pic xmlns:pic="http://schemas.openxmlformats.org/drawingml/2006/picture">
+                  <pic:nvPicPr>
+                    <pic:cNvPr id="4" name="Image1" descr="" title=""/>
+                    <pic:cNvPicPr>
+                      <a:picLocks noChangeAspect="1" noChangeArrowheads="1"/>
+                    </pic:cNvPicPr>
+                  </pic:nvPicPr>
+                  <pic:blipFill>
+                    <a:blip r:embed="rId12"/>
+                    <a:stretch>
+                      <a:fillRect/>
+                    </a:stretch>
+                  </pic:blipFill>
+                  <pic:spPr bwMode="auto">
+                    <a:xfrm>
+                      <a:off x="0" y="0"/>
+                      <a:ext cx="6332220" cy="2125980"/>
+                    </a:xfrm>
+                    <a:prstGeom prst="rect">
+                      <a:avLst/>
+                    </a:prstGeom>
+                    <a:noFill/>
+                  </pic:spPr>
+                </pic:pic>
+              </a:graphicData>
+            </a:graphic>
+          </wp:anchor>
+        </w:drawing>
+      </w:r>
+    </w:p>
+    <w:p>
+      <w:pPr>
+        <w:pStyle w:val="Normal"/>
+        <w:bidi w:val="0"/>
+        <w:jc w:val="start"/>
+        <w:rPr/>
+      </w:pPr>
+      <w:r>
+        <w:rPr/>
+        <w:t>2do:</w:t>
+      </w:r>
+    </w:p>
+    <w:p>
+      <w:pPr>
+        <w:pStyle w:val="Normal"/>
+        <w:bidi w:val="0"/>
+        <w:jc w:val="start"/>
+        <w:rPr/>
+      </w:pPr>
+      <w:r>
+        <w:rPr/>
+        <w:t>+ listbox füllen mit ergebnissen: Alle / Suchfeld</w:t>
+      </w:r>
+    </w:p>
+    <w:p>
+      <w:pPr>
+        <w:pStyle w:val="Normal"/>
+        <w:bidi w:val="0"/>
+        <w:jc w:val="start"/>
+        <w:rPr/>
+      </w:pPr>
+      <w:r>
+        <w:rPr/>
+        <w:t>- Tags speichern (Autotags?)</w:t>
+      </w:r>
+    </w:p>
+    <w:p>
+      <w:pPr>
+        <w:pStyle w:val="Normal"/>
+        <w:bidi w:val="0"/>
+        <w:jc w:val="start"/>
+        <w:rPr/>
+      </w:pPr>
+      <w:r>
+        <w:rPr/>
+        <w:t>- Anbindung an Latex</w:t>
+      </w:r>
+    </w:p>
+    <w:p>
+      <w:pPr>
+        <w:pStyle w:val="Normal"/>
+        <w:bidi w:val="0"/>
+        <w:jc w:val="start"/>
+        <w:rPr/>
+      </w:pPr>
+      <w:r>
+        <w:rPr/>
+      </w:r>
+    </w:p>
+    <w:p>
+      <w:pPr>
+        <w:pStyle w:val="Normal"/>
+        <w:bidi w:val="0"/>
+        <w:jc w:val="start"/>
+        <w:rPr>
+          <w:b/>
+          <w:bCs/>
+        </w:rPr>
+      </w:pPr>
+      <w:r>
+        <w:rPr>
+          <w:b/>
+          <w:bCs/>
+        </w:rPr>
+      </w:r>
+      <w:r>
+        <w:br w:type="page"/>
+      </w:r>
+    </w:p>
+    <w:p>
+      <w:pPr>
+        <w:pStyle w:val="Normal"/>
+        <w:bidi w:val="0"/>
+        <w:spacing w:before="0" w:after="0"/>
+        <w:jc w:val="start"/>
+        <w:rPr>
+          <w:b/>
+          <w:bCs/>
+        </w:rPr>
+      </w:pPr>
+      <w:r>
+        <w:rPr>
+          <w:b/>
+          <w:bCs/>
+        </w:rPr>
+        <w:t>Was ist der USP vs. Obelisk?</w:t>
+      </w:r>
+    </w:p>
+    <w:p>
+      <w:pPr>
+        <w:pStyle w:val="Normal"/>
+        <w:bidi w:val="0"/>
+        <w:jc w:val="start"/>
+        <w:rPr/>
+      </w:pPr>
+      <w:r>
+        <w:rPr/>
+        <w:t>- die ursprüngliche Idee war ja, jede Änderung an einer Datei automatisch zu loggen, ohne dass manuelles setzen vom Datum erforderlich. Also eine Art Github. Das könnte immer noch die stärkste Idee sein.</w:t>
+      </w:r>
+    </w:p>
+    <w:p>
+      <w:pPr>
+        <w:pStyle w:val="Normal"/>
+        <w:bidi w:val="0"/>
+        <w:jc w:val="start"/>
+        <w:rPr/>
+      </w:pPr>
+      <w:r>
+        <w:rPr/>
+        <w:t>- grafische Zeitleiste</w:t>
+      </w:r>
+    </w:p>
+    <w:p>
+      <w:pPr>
+        <w:pStyle w:val="Normal"/>
+        <w:bidi w:val="0"/>
+        <w:jc w:val="start"/>
+        <w:rPr/>
+      </w:pPr>
+      <w:r>
+        <w:rPr/>
+        <w:t>- single file (sqlite)</w:t>
+      </w:r>
+    </w:p>
+    <w:p>
+      <w:pPr>
+        <w:pStyle w:val="Normal"/>
+        <w:bidi w:val="0"/>
+        <w:jc w:val="start"/>
+        <w:rPr/>
+      </w:pPr>
+      <w:r>
+        <w:rPr/>
+        <w:t>- plugins (2do Liste)</w:t>
+      </w:r>
+    </w:p>
+    <w:p>
+      <w:pPr>
+        <w:pStyle w:val="Normal"/>
+        <w:bidi w:val="0"/>
+        <w:jc w:val="start"/>
+        <w:rPr/>
+      </w:pPr>
+      <w:r>
+        <w:rPr/>
+        <w:t>- gallery</w:t>
+      </w:r>
+    </w:p>
+    <w:p>
+      <w:pPr>
+        <w:pStyle w:val="Normal"/>
+        <w:bidi w:val="0"/>
+        <w:jc w:val="start"/>
+        <w:rPr/>
+      </w:pPr>
+      <w:r>
+        <w:rPr/>
+        <w:t>- Vektorisierung!!</w:t>
+      </w:r>
+    </w:p>
+    <w:p>
+      <w:pPr>
+        <w:pStyle w:val="Normal"/>
+        <w:bidi w:val="0"/>
+        <w:jc w:val="start"/>
+        <w:rPr/>
+      </w:pPr>
+      <w:r>
+        <w:rPr/>
+        <w:t>- send to: eMail-programm, Latex, …</w:t>
+      </w:r>
+    </w:p>
+    <w:p>
+      <w:pPr>
+        <w:pStyle w:val="Normal"/>
+        <w:bidi w:val="0"/>
+        <w:jc w:val="start"/>
+        <w:rPr/>
+      </w:pPr>
+      <w:r>
+        <w:rPr/>
+        <w:t>- templates: C++ project, OpenGL, python...</w:t>
+      </w:r>
+    </w:p>
+    <w:p>
+      <w:pPr>
+        <w:pStyle w:val="Normal"/>
+        <w:bidi w:val="0"/>
+        <w:jc w:val="start"/>
+        <w:rPr/>
+      </w:pPr>
+      <w:r>
+        <w:rPr/>
       </w:r>
     </w:p>
     <w:sectPr>
@@ -166,6 +1446,7 @@
       <w:pgNumType w:fmt="decimal"/>
       <w:formProt w:val="false"/>
       <w:textDirection w:val="lrTb"/>
+      <w:docGrid w:type="default" w:linePitch="100" w:charSpace="0"/>
     </w:sectPr>
   </w:body>
 </w:document>
@@ -185,7 +1466,6 @@
     </w:rPrDefault>
     <w:pPrDefault>
       <w:pPr>
-        <w:widowControl/>
         <w:suppressAutoHyphens w:val="true"/>
       </w:pPr>
     </w:pPrDefault>
@@ -195,7 +1475,10 @@
     <w:qFormat/>
     <w:pPr>
       <w:widowControl/>
+      <w:suppressAutoHyphens w:val="true"/>
       <w:bidi w:val="0"/>
+      <w:spacing w:before="0" w:after="0"/>
+      <w:jc w:val="start"/>
     </w:pPr>
     <w:rPr>
       <w:rFonts w:ascii="Liberation Serif" w:hAnsi="Liberation Serif" w:eastAsia="Noto Serif SC" w:cs="Lucida Sans"/>
@@ -204,6 +1487,13 @@
       <w:sz w:val="24"/>
       <w:szCs w:val="24"/>
       <w:lang w:val="en-US" w:eastAsia="zh-CN" w:bidi="hi-IN"/>
+    </w:rPr>
+  </w:style>
+  <w:style w:type="character" w:styleId="Hyperlink">
+    <w:name w:val="Hyperlink"/>
+    <w:rPr>
+      <w:color w:val="000080"/>
+      <w:u w:val="single"/>
     </w:rPr>
   </w:style>
   <w:style w:type="paragraph" w:styleId="Heading">

</xml_diff>